<commit_message>
Simplified figure in RMD example
</commit_message>
<xml_diff>
--- a/03-manuscript/completed/Manuscript.docx
+++ b/03-manuscript/completed/Manuscript.docx
@@ -2502,10 +2502,7 @@
         </w:tc>
       </w:tr>
     </w:tbl>
-    <w:p>
-      <w:bookmarkStart w:id="0" w:name="_GoBack"/>
-      <w:bookmarkEnd w:id="0"/>
-    </w:p>
+    <w:p/>
     <w:p>
       <w:r>
         <w:rPr>
@@ -2523,22 +2520,20 @@
           <w:noProof/>
         </w:rPr>
         <w:drawing>
-          <wp:inline distT="0" distB="0" distL="0" distR="0" wp14:anchorId="30C66D1B" wp14:editId="719A7EFA">
-            <wp:extent cx="2019300" cy="2019300"/>
-            <wp:effectExtent l="0" t="0" r="0" b="0"/>
-            <wp:docPr id="3" name="Picture 3"/>
-            <wp:cNvGraphicFramePr>
-              <a:graphicFrameLocks xmlns:a="http://schemas.openxmlformats.org/drawingml/2006/main" noChangeAspect="1"/>
-            </wp:cNvGraphicFramePr>
+          <wp:inline distT="0" distB="0" distL="0" distR="0" wp14:anchorId="63C4799E" wp14:editId="13DBBCF0">
+            <wp:extent cx="2286000" cy="2042160"/>
+            <wp:effectExtent l="0" t="0" r="0" b="2540"/>
+            <wp:docPr id="2" name="Picture 2"/>
+            <wp:cNvGraphicFramePr/>
             <a:graphic xmlns:a="http://schemas.openxmlformats.org/drawingml/2006/main">
               <a:graphicData uri="http://schemas.openxmlformats.org/drawingml/2006/picture">
                 <pic:pic xmlns:pic="http://schemas.openxmlformats.org/drawingml/2006/picture">
                   <pic:nvPicPr>
-                    <pic:cNvPr id="3" name=""/>
+                    <pic:cNvPr id="2" name=""/>
                     <pic:cNvPicPr/>
                   </pic:nvPicPr>
                   <pic:blipFill>
-                    <a:blip r:embed="rId4">
+                    <a:blip r:embed="rId4" r:link="rId5">
                       <a:extLst>
                         <a:ext uri="{28A0092B-C50C-407E-A947-70E740481C1C}">
                           <a14:useLocalDpi xmlns:a14="http://schemas.microsoft.com/office/drawing/2010/main" val="0"/>
@@ -2552,7 +2547,7 @@
                   <pic:spPr>
                     <a:xfrm>
                       <a:off x="0" y="0"/>
-                      <a:ext cx="2019300" cy="2019300"/>
+                      <a:ext cx="2286000" cy="2042160"/>
                     </a:xfrm>
                     <a:prstGeom prst="rect">
                       <a:avLst/>
@@ -2564,6 +2559,8 @@
           </wp:inline>
         </w:drawing>
       </w:r>
+      <w:bookmarkStart w:id="0" w:name="_GoBack"/>
+      <w:bookmarkEnd w:id="0"/>
     </w:p>
     <w:p>
       <w:r>

</xml_diff>